<commit_message>
New translations onboarding video script (new)_mx.docx (Spanish)
</commit_message>
<xml_diff>
--- a/translations/parent_text_v2_mexico/es/es_Onboarding Video Script (New)_MX.docx
+++ b/translations/parent_text_v2_mexico/es/es_Onboarding Video Script (New)_MX.docx
@@ -214,7 +214,7 @@
               <w:pStyle w:val="P68B1DB1-Normal3"/>
             </w:pPr>
             <w:r>
-              <w:t xml:space="preserve">Welcome to Crianza con Conciencia Positiva!</w:t>
+              <w:t xml:space="preserve">¡Te damos la bienvenida a Crianza con Conciencia Positiva!</w:t>
             </w:r>
           </w:p>
           <w:p>
@@ -239,40 +239,40 @@
               <w:pStyle w:val="P68B1DB1-Normal3"/>
             </w:pPr>
             <w:r>
-              <w:t xml:space="preserve">Crianza con Conciencia Positiva is like having a supportive friend by your side, guiding you through the ups and downs of raising your child. </w:t>
-              <w:br w:type="textWrapping"/>
-              <w:br w:type="textWrapping"/>
-              <w:t xml:space="preserve">Created by a team of experts from the National Institute of Psychiatry, Unicef México, Sistema Nacional para el Desarrollo Integral de la Familia, Parenting for Lifelong Health, and the University of Oxford, Crianza con Conciencia Positiva has been tested worldwide to ensure it offers the best help possible. </w:t>
-              <w:br w:type="textWrapping"/>
-              <w:br w:type="textWrapping"/>
-              <w:t xml:space="preserve">I am ______, your guide. Even though I might seem human, it's important for you to know that I am a created character designed to support you in your parenting journey</w:t>
-            </w:r>
-          </w:p>
-        </w:tc>
-        <w:tc>
-          <w:tcPr>
-            <w:shd w:fill="auto" w:val="clear"/>
-            <w:tcMar>
-              <w:top w:w="100.0" w:type="dxa"/>
-              <w:left w:w="100.0" w:type="dxa"/>
-              <w:bottom w:w="100.0" w:type="dxa"/>
-              <w:right w:w="100.0" w:type="dxa"/>
-            </w:tcMar>
-            <w:vAlign w:val="top"/>
-          </w:tcPr>
-          <w:p>
-            <w:pPr>
-              <w:widowControl w:val="0"/>
-              <w:spacing w:after="0" w:line="240" w:lineRule="auto"/>
-              <w:jc w:val="left"/>
-              <w:rPr>
-                <w:color w:val="000000"/>
-                <w:shd w:fill="auto" w:val="clear"/>
-              </w:rPr>
-              <w:pStyle w:val="P68B1DB1-Normal3"/>
-            </w:pPr>
-            <w:r>
-              <w:t xml:space="preserve">Welcome to Crianza con Conciencia +!</w:t>
+              <w:t xml:space="preserve">Crianza con Conciencia Positiva es como tener a tu lado a una amiga o amigo que te apoya y te guía en los altibajos de la crianza de tu niña o niño. </w:t>
+              <w:br w:type="textWrapping"/>
+              <w:br w:type="textWrapping"/>
+              <w:t xml:space="preserve">Creada por un equipo de expertos del Instituto Nacional de Psiquiatría, Unicef México, el Sistema Nacional para el Desarrollo Integral de la Familia, Parenting for Lifelong Health y la Universidad de Oxford, Crianza con Conciencia Positiva ha sido probada en todo el mundo para garantizar que ofrece la mejor ayuda posible. </w:t>
+              <w:br w:type="textWrapping"/>
+              <w:br w:type="textWrapping"/>
+              <w:t xml:space="preserve">Soy ______, tu guía. Aunque parezco un ser humano, es importante que sepas que soy un personaje creado para apoyarte en tu camino como madre, padre y persona cuidadora.</w:t>
+            </w:r>
+          </w:p>
+        </w:tc>
+        <w:tc>
+          <w:tcPr>
+            <w:shd w:fill="auto" w:val="clear"/>
+            <w:tcMar>
+              <w:top w:w="100.0" w:type="dxa"/>
+              <w:left w:w="100.0" w:type="dxa"/>
+              <w:bottom w:w="100.0" w:type="dxa"/>
+              <w:right w:w="100.0" w:type="dxa"/>
+            </w:tcMar>
+            <w:vAlign w:val="top"/>
+          </w:tcPr>
+          <w:p>
+            <w:pPr>
+              <w:widowControl w:val="0"/>
+              <w:spacing w:after="0" w:line="240" w:lineRule="auto"/>
+              <w:jc w:val="left"/>
+              <w:rPr>
+                <w:color w:val="000000"/>
+                <w:shd w:fill="auto" w:val="clear"/>
+              </w:rPr>
+              <w:pStyle w:val="P68B1DB1-Normal3"/>
+            </w:pPr>
+            <w:r>
+              <w:t xml:space="preserve">¡Te damos la Bienvenida a Crianza con Conciencia +!</w:t>
             </w:r>
           </w:p>
         </w:tc>
@@ -327,61 +327,61 @@
               <w:pStyle w:val="P68B1DB1-Normal3"/>
             </w:pPr>
             <w:r>
-              <w:t xml:space="preserve">Let us see how Crianza con Conciencia Positiva works. </w:t>
-              <w:br w:type="textWrapping"/>
-              <w:br w:type="textWrapping"/>
-              <w:t xml:space="preserve">The WhatsApp Course offers 5 daily lessons to improve your relationship with your child or teen. Once you complete all 5 daily lessons, you will earn a positive parenting certificate! </w:t>
-            </w:r>
-          </w:p>
-          <w:p>
-            <w:pPr>
-              <w:spacing w:after="0" w:line="276" w:lineRule="auto"/>
-              <w:jc w:val="left"/>
-              <w:rPr>
-                <w:color w:val="000000"/>
-                <w:shd w:fill="auto" w:val="clear"/>
-              </w:rPr>
-            </w:pPr>
-          </w:p>
-        </w:tc>
-        <w:tc>
-          <w:tcPr>
-            <w:shd w:fill="auto" w:val="clear"/>
-            <w:tcMar>
-              <w:top w:w="100.0" w:type="dxa"/>
-              <w:left w:w="100.0" w:type="dxa"/>
-              <w:bottom w:w="100.0" w:type="dxa"/>
-              <w:right w:w="100.0" w:type="dxa"/>
-            </w:tcMar>
-            <w:vAlign w:val="top"/>
-          </w:tcPr>
-          <w:p>
-            <w:pPr>
-              <w:widowControl w:val="0"/>
-              <w:spacing w:after="0" w:line="240" w:lineRule="auto"/>
-              <w:jc w:val="left"/>
-              <w:rPr>
-                <w:color w:val="000000"/>
-                <w:shd w:fill="auto" w:val="clear"/>
-              </w:rPr>
-              <w:pStyle w:val="P68B1DB1-Normal3"/>
-            </w:pPr>
-            <w:r>
-              <w:t xml:space="preserve">Improve My Relationship with My Child or Teen</w:t>
-              <w:br w:type="textWrapping"/>
-              <w:br w:type="textWrapping"/>
-              <w:t xml:space="preserve">Spending One-on-one Time with My Child or Teen </w:t>
-              <w:br w:type="textWrapping"/>
-              <w:br w:type="textWrapping"/>
-              <w:t xml:space="preserve">Giving Praise </w:t>
-              <w:br w:type="textWrapping"/>
-              <w:br w:type="textWrapping"/>
-              <w:t xml:space="preserve">Creating a Routine for One-on-one Time </w:t>
-              <w:br w:type="textWrapping"/>
-              <w:t xml:space="preserve">Noticing Feelings During One-on-one Time </w:t>
-              <w:br w:type="textWrapping"/>
-              <w:br w:type="textWrapping"/>
-              <w:t xml:space="preserve">Keeping Calm When We Are Stressed </w:t>
+              <w:t xml:space="preserve">Veamos cómo funciona Crianza con Conciencia Positiva. </w:t>
+              <w:br w:type="textWrapping"/>
+              <w:br w:type="textWrapping"/>
+              <w:t xml:space="preserve">El Curso de WhatsApp te ofrece 5 sesiones diarias para mejorar tu relación con tu niña, niño o adolescente. Una vez completadas las 5 sesiones diarias, ¡obtendrás un reconocimiento de crianza positiva! </w:t>
+            </w:r>
+          </w:p>
+          <w:p>
+            <w:pPr>
+              <w:spacing w:after="0" w:line="276" w:lineRule="auto"/>
+              <w:jc w:val="left"/>
+              <w:rPr>
+                <w:color w:val="000000"/>
+                <w:shd w:fill="auto" w:val="clear"/>
+              </w:rPr>
+            </w:pPr>
+          </w:p>
+        </w:tc>
+        <w:tc>
+          <w:tcPr>
+            <w:shd w:fill="auto" w:val="clear"/>
+            <w:tcMar>
+              <w:top w:w="100.0" w:type="dxa"/>
+              <w:left w:w="100.0" w:type="dxa"/>
+              <w:bottom w:w="100.0" w:type="dxa"/>
+              <w:right w:w="100.0" w:type="dxa"/>
+            </w:tcMar>
+            <w:vAlign w:val="top"/>
+          </w:tcPr>
+          <w:p>
+            <w:pPr>
+              <w:widowControl w:val="0"/>
+              <w:spacing w:after="0" w:line="240" w:lineRule="auto"/>
+              <w:jc w:val="left"/>
+              <w:rPr>
+                <w:color w:val="000000"/>
+                <w:shd w:fill="auto" w:val="clear"/>
+              </w:rPr>
+              <w:pStyle w:val="P68B1DB1-Normal3"/>
+            </w:pPr>
+            <w:r>
+              <w:t xml:space="preserve">Mejorar Mi Relación con Mi Niña, Niño o Adolescente</w:t>
+              <w:br w:type="textWrapping"/>
+              <w:br w:type="textWrapping"/>
+              <w:t xml:space="preserve">Pasar Tiempo Uno a Uno con Mi Niña, Niño o Adolescente </w:t>
+              <w:br w:type="textWrapping"/>
+              <w:br w:type="textWrapping"/>
+              <w:t xml:space="preserve"> Dar Reconocimiento </w:t>
+              <w:br w:type="textWrapping"/>
+              <w:br w:type="textWrapping"/>
+              <w:t xml:space="preserve">Crear Rutinas </w:t>
+              <w:br w:type="textWrapping"/>
+              <w:t xml:space="preserve">Identificar Emociones </w:t>
+              <w:br w:type="textWrapping"/>
+              <w:br w:type="textWrapping"/>
+              <w:t xml:space="preserve">Mantener la Calma Cuando Hay Estrés </w:t>
               <w:br w:type="textWrapping"/>
               <w:br w:type="textWrapping"/>
             </w:r>
@@ -438,229 +438,229 @@
               <w:pStyle w:val="P68B1DB1-Normal3"/>
             </w:pPr>
             <w:r>
-              <w:t xml:space="preserve">After finishing your first course—improving your relationship with your child or teen—unlock the rest of the parenting courses, covering different challenges of parenting. </w:t>
-            </w:r>
-          </w:p>
-          <w:p>
-            <w:pPr>
-              <w:spacing w:after="0" w:line="276" w:lineRule="auto"/>
-              <w:jc w:val="left"/>
-              <w:rPr>
-                <w:color w:val="000000"/>
-                <w:shd w:fill="auto" w:val="clear"/>
-              </w:rPr>
-            </w:pPr>
-          </w:p>
-          <w:p>
-            <w:pPr>
-              <w:spacing w:after="0" w:line="276" w:lineRule="auto"/>
-              <w:jc w:val="left"/>
-              <w:rPr>
-                <w:color w:val="000000"/>
-                <w:shd w:fill="auto" w:val="clear"/>
-              </w:rPr>
-              <w:pStyle w:val="P68B1DB1-Normal3"/>
-            </w:pPr>
-            <w:r>
-              <w:t xml:space="preserve">You can choose whichever one suits your interests.</w:t>
-              <w:br w:type="textWrapping"/>
-            </w:r>
-          </w:p>
-          <w:p>
-            <w:pPr>
-              <w:spacing w:after="0" w:line="276" w:lineRule="auto"/>
-              <w:jc w:val="left"/>
-              <w:rPr>
-                <w:color w:val="000000"/>
-                <w:shd w:fill="auto" w:val="clear"/>
-              </w:rPr>
-              <w:pStyle w:val="P68B1DB1-Normal3"/>
-            </w:pPr>
-            <w:r>
-              <w:t xml:space="preserve">After you earn your parenting certificate, you will be invited to select another parenting course. </w:t>
-            </w:r>
-          </w:p>
-        </w:tc>
-        <w:tc>
-          <w:tcPr>
-            <w:shd w:fill="auto" w:val="clear"/>
-            <w:tcMar>
-              <w:top w:w="100.0" w:type="dxa"/>
-              <w:left w:w="100.0" w:type="dxa"/>
-              <w:bottom w:w="100.0" w:type="dxa"/>
-              <w:right w:w="100.0" w:type="dxa"/>
-            </w:tcMar>
-            <w:vAlign w:val="top"/>
-          </w:tcPr>
-          <w:p>
-            <w:pPr>
-              <w:widowControl w:val="0"/>
-              <w:spacing w:after="0" w:line="240" w:lineRule="auto"/>
-              <w:jc w:val="left"/>
-              <w:rPr>
-                <w:color w:val="000000"/>
-                <w:shd w:fill="auto" w:val="clear"/>
-              </w:rPr>
-              <w:pStyle w:val="P68B1DB1-Normal3"/>
-            </w:pPr>
-            <w:r>
-              <w:t xml:space="preserve">Improve My Relationship with My Child or Teen</w:t>
-            </w:r>
-          </w:p>
-          <w:p>
-            <w:pPr>
-              <w:widowControl w:val="0"/>
-              <w:spacing w:after="0" w:line="240" w:lineRule="auto"/>
-              <w:jc w:val="left"/>
-              <w:rPr>
-                <w:color w:val="000000"/>
-                <w:shd w:fill="auto" w:val="clear"/>
-              </w:rPr>
-            </w:pPr>
-          </w:p>
-          <w:p>
-            <w:pPr>
-              <w:widowControl w:val="0"/>
-              <w:spacing w:after="0" w:line="240" w:lineRule="auto"/>
-              <w:jc w:val="left"/>
-              <w:rPr>
-                <w:color w:val="000000"/>
-                <w:shd w:fill="auto" w:val="clear"/>
-              </w:rPr>
-              <w:pStyle w:val="P68B1DB1-Normal3"/>
-            </w:pPr>
-            <w:r>
-              <w:t xml:space="preserve">Care for My and My Teen’s Wellbeing </w:t>
-            </w:r>
-          </w:p>
-          <w:p>
-            <w:pPr>
-              <w:widowControl w:val="0"/>
-              <w:spacing w:after="0" w:line="240" w:lineRule="auto"/>
-              <w:jc w:val="left"/>
-              <w:rPr>
-                <w:color w:val="000000"/>
-                <w:shd w:fill="auto" w:val="clear"/>
-              </w:rPr>
-            </w:pPr>
-          </w:p>
-          <w:p>
-            <w:pPr>
-              <w:widowControl w:val="0"/>
-              <w:spacing w:after="0" w:line="240" w:lineRule="auto"/>
-              <w:jc w:val="left"/>
-              <w:rPr>
-                <w:color w:val="000000"/>
-                <w:shd w:fill="auto" w:val="clear"/>
-              </w:rPr>
-              <w:pStyle w:val="P68B1DB1-Normal3"/>
-            </w:pPr>
-            <w:r>
-              <w:t xml:space="preserve">Being a More Responsible and Involved Caregiver </w:t>
-            </w:r>
-          </w:p>
-          <w:p>
-            <w:pPr>
-              <w:widowControl w:val="0"/>
-              <w:spacing w:after="0" w:line="240" w:lineRule="auto"/>
-              <w:jc w:val="left"/>
-              <w:rPr>
-                <w:color w:val="000000"/>
-                <w:shd w:fill="auto" w:val="clear"/>
-              </w:rPr>
-            </w:pPr>
-          </w:p>
-          <w:p>
-            <w:pPr>
-              <w:widowControl w:val="0"/>
-              <w:spacing w:after="0" w:line="240" w:lineRule="auto"/>
-              <w:jc w:val="left"/>
-              <w:rPr>
-                <w:color w:val="000000"/>
-                <w:shd w:fill="auto" w:val="clear"/>
-              </w:rPr>
-              <w:pStyle w:val="P68B1DB1-Normal3"/>
-            </w:pPr>
-            <w:r>
-              <w:t xml:space="preserve">Keep My Girl, Boy or Teen Safe and Healthy </w:t>
-            </w:r>
-          </w:p>
-          <w:p>
-            <w:pPr>
-              <w:widowControl w:val="0"/>
-              <w:spacing w:after="0" w:line="240" w:lineRule="auto"/>
-              <w:jc w:val="left"/>
-              <w:rPr>
-                <w:color w:val="000000"/>
-                <w:shd w:fill="auto" w:val="clear"/>
-              </w:rPr>
-            </w:pPr>
-          </w:p>
-          <w:p>
-            <w:pPr>
-              <w:widowControl w:val="0"/>
-              <w:spacing w:after="0" w:line="240" w:lineRule="auto"/>
-              <w:jc w:val="left"/>
-              <w:rPr>
-                <w:color w:val="000000"/>
-                <w:shd w:fill="auto" w:val="clear"/>
-              </w:rPr>
-              <w:pStyle w:val="P68B1DB1-Normal3"/>
-            </w:pPr>
-            <w:r>
-              <w:t xml:space="preserve">Support My Girl, Boy, or Teen’s Learning </w:t>
-            </w:r>
-          </w:p>
-          <w:p>
-            <w:pPr>
-              <w:widowControl w:val="0"/>
-              <w:spacing w:after="0" w:line="240" w:lineRule="auto"/>
-              <w:jc w:val="left"/>
-              <w:rPr>
-                <w:color w:val="000000"/>
-                <w:shd w:fill="auto" w:val="clear"/>
-              </w:rPr>
-            </w:pPr>
-          </w:p>
-          <w:p>
-            <w:pPr>
-              <w:widowControl w:val="0"/>
-              <w:spacing w:after="0" w:line="240" w:lineRule="auto"/>
-              <w:jc w:val="left"/>
-              <w:rPr>
-                <w:color w:val="000000"/>
-                <w:shd w:fill="auto" w:val="clear"/>
-              </w:rPr>
-              <w:pStyle w:val="P68B1DB1-Normal3"/>
-            </w:pPr>
-            <w:r>
-              <w:t xml:space="preserve">Manage My Girl, Boy, or Teen’s Behaviour </w:t>
-            </w:r>
-          </w:p>
-          <w:p>
-            <w:pPr>
-              <w:widowControl w:val="0"/>
-              <w:spacing w:after="0" w:line="240" w:lineRule="auto"/>
-              <w:jc w:val="left"/>
-              <w:rPr>
-                <w:color w:val="000000"/>
-                <w:shd w:fill="auto" w:val="clear"/>
-              </w:rPr>
-            </w:pPr>
-          </w:p>
-          <w:p>
-            <w:pPr>
-              <w:widowControl w:val="0"/>
-              <w:spacing w:after="0" w:line="240" w:lineRule="auto"/>
-              <w:jc w:val="left"/>
-              <w:rPr>
-                <w:color w:val="000000"/>
-                <w:shd w:fill="auto" w:val="clear"/>
-              </w:rPr>
-              <w:pStyle w:val="P68B1DB1-Normal3"/>
-            </w:pPr>
-            <w:r>
-              <w:t xml:space="preserve">Understand My Girl or Boy’s Development </w:t>
+              <w:t xml:space="preserve">Después de terminar tu primer curso -Mejorar la Relación con Mi Niña, Niño o Adolescente- desbloquearás el resto de los cursos de crianza que cubren distintos desafíos y retos de la crianza. </w:t>
+            </w:r>
+          </w:p>
+          <w:p>
+            <w:pPr>
+              <w:spacing w:after="0" w:line="276" w:lineRule="auto"/>
+              <w:jc w:val="left"/>
+              <w:rPr>
+                <w:color w:val="000000"/>
+                <w:shd w:fill="auto" w:val="clear"/>
+              </w:rPr>
+            </w:pPr>
+          </w:p>
+          <w:p>
+            <w:pPr>
+              <w:spacing w:after="0" w:line="276" w:lineRule="auto"/>
+              <w:jc w:val="left"/>
+              <w:rPr>
+                <w:color w:val="000000"/>
+                <w:shd w:fill="auto" w:val="clear"/>
+              </w:rPr>
+              <w:pStyle w:val="P68B1DB1-Normal3"/>
+            </w:pPr>
+            <w:r>
+              <w:t xml:space="preserve">Puedes escoger el que mejor se adapte a tus intereses.</w:t>
+              <w:br w:type="textWrapping"/>
+            </w:r>
+          </w:p>
+          <w:p>
+            <w:pPr>
+              <w:spacing w:after="0" w:line="276" w:lineRule="auto"/>
+              <w:jc w:val="left"/>
+              <w:rPr>
+                <w:color w:val="000000"/>
+                <w:shd w:fill="auto" w:val="clear"/>
+              </w:rPr>
+              <w:pStyle w:val="P68B1DB1-Normal3"/>
+            </w:pPr>
+            <w:r>
+              <w:t xml:space="preserve">Después de obtener tu reconocimiento de crianza positiva, te invitaremos a seleccionar otro curso de crianza. </w:t>
+            </w:r>
+          </w:p>
+        </w:tc>
+        <w:tc>
+          <w:tcPr>
+            <w:shd w:fill="auto" w:val="clear"/>
+            <w:tcMar>
+              <w:top w:w="100.0" w:type="dxa"/>
+              <w:left w:w="100.0" w:type="dxa"/>
+              <w:bottom w:w="100.0" w:type="dxa"/>
+              <w:right w:w="100.0" w:type="dxa"/>
+            </w:tcMar>
+            <w:vAlign w:val="top"/>
+          </w:tcPr>
+          <w:p>
+            <w:pPr>
+              <w:widowControl w:val="0"/>
+              <w:spacing w:after="0" w:line="240" w:lineRule="auto"/>
+              <w:jc w:val="left"/>
+              <w:rPr>
+                <w:color w:val="000000"/>
+                <w:shd w:fill="auto" w:val="clear"/>
+              </w:rPr>
+              <w:pStyle w:val="P68B1DB1-Normal3"/>
+            </w:pPr>
+            <w:r>
+              <w:t xml:space="preserve">Mejorar Mi Relación con Mi Niña, Niño o Adolescente</w:t>
+            </w:r>
+          </w:p>
+          <w:p>
+            <w:pPr>
+              <w:widowControl w:val="0"/>
+              <w:spacing w:after="0" w:line="240" w:lineRule="auto"/>
+              <w:jc w:val="left"/>
+              <w:rPr>
+                <w:color w:val="000000"/>
+                <w:shd w:fill="auto" w:val="clear"/>
+              </w:rPr>
+            </w:pPr>
+          </w:p>
+          <w:p>
+            <w:pPr>
+              <w:widowControl w:val="0"/>
+              <w:spacing w:after="0" w:line="240" w:lineRule="auto"/>
+              <w:jc w:val="left"/>
+              <w:rPr>
+                <w:color w:val="000000"/>
+                <w:shd w:fill="auto" w:val="clear"/>
+              </w:rPr>
+              <w:pStyle w:val="P68B1DB1-Normal3"/>
+            </w:pPr>
+            <w:r>
+              <w:t xml:space="preserve">Cuidar del Bienestar de Mi Adolescente y del Mío </w:t>
+            </w:r>
+          </w:p>
+          <w:p>
+            <w:pPr>
+              <w:widowControl w:val="0"/>
+              <w:spacing w:after="0" w:line="240" w:lineRule="auto"/>
+              <w:jc w:val="left"/>
+              <w:rPr>
+                <w:color w:val="000000"/>
+                <w:shd w:fill="auto" w:val="clear"/>
+              </w:rPr>
+            </w:pPr>
+          </w:p>
+          <w:p>
+            <w:pPr>
+              <w:widowControl w:val="0"/>
+              <w:spacing w:after="0" w:line="240" w:lineRule="auto"/>
+              <w:jc w:val="left"/>
+              <w:rPr>
+                <w:color w:val="000000"/>
+                <w:shd w:fill="auto" w:val="clear"/>
+              </w:rPr>
+              <w:pStyle w:val="P68B1DB1-Normal3"/>
+            </w:pPr>
+            <w:r>
+              <w:t xml:space="preserve">Responsabilidad e Involucramiento en la Crianza Compartida </w:t>
+            </w:r>
+          </w:p>
+          <w:p>
+            <w:pPr>
+              <w:widowControl w:val="0"/>
+              <w:spacing w:after="0" w:line="240" w:lineRule="auto"/>
+              <w:jc w:val="left"/>
+              <w:rPr>
+                <w:color w:val="000000"/>
+                <w:shd w:fill="auto" w:val="clear"/>
+              </w:rPr>
+            </w:pPr>
+          </w:p>
+          <w:p>
+            <w:pPr>
+              <w:widowControl w:val="0"/>
+              <w:spacing w:after="0" w:line="240" w:lineRule="auto"/>
+              <w:jc w:val="left"/>
+              <w:rPr>
+                <w:color w:val="000000"/>
+                <w:shd w:fill="auto" w:val="clear"/>
+              </w:rPr>
+              <w:pStyle w:val="P68B1DB1-Normal3"/>
+            </w:pPr>
+            <w:r>
+              <w:t xml:space="preserve">Seguridad y Salud de Mi Niña, Niño o Adolescente </w:t>
+            </w:r>
+          </w:p>
+          <w:p>
+            <w:pPr>
+              <w:widowControl w:val="0"/>
+              <w:spacing w:after="0" w:line="240" w:lineRule="auto"/>
+              <w:jc w:val="left"/>
+              <w:rPr>
+                <w:color w:val="000000"/>
+                <w:shd w:fill="auto" w:val="clear"/>
+              </w:rPr>
+            </w:pPr>
+          </w:p>
+          <w:p>
+            <w:pPr>
+              <w:widowControl w:val="0"/>
+              <w:spacing w:after="0" w:line="240" w:lineRule="auto"/>
+              <w:jc w:val="left"/>
+              <w:rPr>
+                <w:color w:val="000000"/>
+                <w:shd w:fill="auto" w:val="clear"/>
+              </w:rPr>
+              <w:pStyle w:val="P68B1DB1-Normal3"/>
+            </w:pPr>
+            <w:r>
+              <w:t xml:space="preserve">Apoyar el Aprendizaje de Mi Niña, Niño o Adolescente </w:t>
+            </w:r>
+          </w:p>
+          <w:p>
+            <w:pPr>
+              <w:widowControl w:val="0"/>
+              <w:spacing w:after="0" w:line="240" w:lineRule="auto"/>
+              <w:jc w:val="left"/>
+              <w:rPr>
+                <w:color w:val="000000"/>
+                <w:shd w:fill="auto" w:val="clear"/>
+              </w:rPr>
+            </w:pPr>
+          </w:p>
+          <w:p>
+            <w:pPr>
+              <w:widowControl w:val="0"/>
+              <w:spacing w:after="0" w:line="240" w:lineRule="auto"/>
+              <w:jc w:val="left"/>
+              <w:rPr>
+                <w:color w:val="000000"/>
+                <w:shd w:fill="auto" w:val="clear"/>
+              </w:rPr>
+              <w:pStyle w:val="P68B1DB1-Normal3"/>
+            </w:pPr>
+            <w:r>
+              <w:t xml:space="preserve">Guiar el Buen Comportamiento de Mi Niña, Niño o Adolescente </w:t>
+            </w:r>
+          </w:p>
+          <w:p>
+            <w:pPr>
+              <w:widowControl w:val="0"/>
+              <w:spacing w:after="0" w:line="240" w:lineRule="auto"/>
+              <w:jc w:val="left"/>
+              <w:rPr>
+                <w:color w:val="000000"/>
+                <w:shd w:fill="auto" w:val="clear"/>
+              </w:rPr>
+            </w:pPr>
+          </w:p>
+          <w:p>
+            <w:pPr>
+              <w:widowControl w:val="0"/>
+              <w:spacing w:after="0" w:line="240" w:lineRule="auto"/>
+              <w:jc w:val="left"/>
+              <w:rPr>
+                <w:color w:val="000000"/>
+                <w:shd w:fill="auto" w:val="clear"/>
+              </w:rPr>
+              <w:pStyle w:val="P68B1DB1-Normal3"/>
+            </w:pPr>
+            <w:r>
+              <w:t xml:space="preserve">Entender el Desarrollo de mi Niña o Niño </w:t>
             </w:r>
           </w:p>
         </w:tc>
@@ -716,69 +716,69 @@
               <w:pStyle w:val="P68B1DB1-Normal3"/>
             </w:pPr>
             <w:r>
-              <w:t xml:space="preserve">Now, let’s see what a lesson in the WhatsApp Course looks like. </w:t>
-            </w:r>
-          </w:p>
-          <w:p>
-            <w:pPr>
-              <w:spacing w:after="0" w:line="276" w:lineRule="auto"/>
-              <w:jc w:val="left"/>
-              <w:rPr>
-                <w:color w:val="000000"/>
-                <w:shd w:fill="auto" w:val="clear"/>
-              </w:rPr>
-            </w:pPr>
-          </w:p>
-          <w:p>
-            <w:pPr>
-              <w:spacing w:after="0" w:line="276" w:lineRule="auto"/>
-              <w:jc w:val="left"/>
-              <w:rPr>
-                <w:color w:val="000000"/>
-                <w:shd w:fill="auto" w:val="clear"/>
-              </w:rPr>
-              <w:pStyle w:val="P68B1DB1-Normal3"/>
-            </w:pPr>
-            <w:r>
-              <w:t xml:space="preserve">You'll receive a daily notification to remind you to complete your lesson. And if you miss it, it is also okay! You can always return to the WhatsApp Course anytime to catch up on your lesson.</w:t>
-            </w:r>
-          </w:p>
-          <w:p>
-            <w:pPr>
-              <w:spacing w:after="0" w:line="276" w:lineRule="auto"/>
-              <w:jc w:val="left"/>
-              <w:rPr>
-                <w:color w:val="000000"/>
-                <w:shd w:fill="auto" w:val="clear"/>
-              </w:rPr>
-            </w:pPr>
-          </w:p>
-          <w:p>
-            <w:pPr>
-              <w:spacing w:after="0" w:line="276" w:lineRule="auto"/>
-              <w:jc w:val="left"/>
-              <w:rPr>
-                <w:color w:val="000000"/>
-                <w:shd w:fill="auto" w:val="clear"/>
-              </w:rPr>
-              <w:pStyle w:val="P68B1DB1-Normal3"/>
-            </w:pPr>
-            <w:r>
-              <w:t xml:space="preserve">Each lesson is a mix of quizzes, comics, tips, and a fun activity to try at home with your child or family.</w:t>
-            </w:r>
-          </w:p>
-          <w:p>
-            <w:pPr>
-              <w:spacing w:after="0" w:line="276" w:lineRule="auto"/>
-              <w:jc w:val="left"/>
-              <w:rPr>
-                <w:color w:val="000000"/>
-                <w:shd w:fill="auto" w:val="clear"/>
-              </w:rPr>
-              <w:pStyle w:val="P68B1DB1-Normal3"/>
-            </w:pPr>
-            <w:r>
-              <w:t xml:space="preserve">Remember, this will only take 5 minutes of your day. Isn't that awesome?</w:t>
+              <w:t xml:space="preserve">Ahora, veamos cómo es una sesión del Curso de WhatsApp. </w:t>
+            </w:r>
+          </w:p>
+          <w:p>
+            <w:pPr>
+              <w:spacing w:after="0" w:line="276" w:lineRule="auto"/>
+              <w:jc w:val="left"/>
+              <w:rPr>
+                <w:color w:val="000000"/>
+                <w:shd w:fill="auto" w:val="clear"/>
+              </w:rPr>
+            </w:pPr>
+          </w:p>
+          <w:p>
+            <w:pPr>
+              <w:spacing w:after="0" w:line="276" w:lineRule="auto"/>
+              <w:jc w:val="left"/>
+              <w:rPr>
+                <w:color w:val="000000"/>
+                <w:shd w:fill="auto" w:val="clear"/>
+              </w:rPr>
+              <w:pStyle w:val="P68B1DB1-Normal3"/>
+            </w:pPr>
+            <w:r>
+              <w:t xml:space="preserve">Recibirás una notificación diaria para recordarte que debes de completar tu sesión. Y si no la puedes hacer, ¡también está bien! Puedes entrar al Curso de WhatsApp cuando quieras para ponerte al día.</w:t>
+            </w:r>
+          </w:p>
+          <w:p>
+            <w:pPr>
+              <w:spacing w:after="0" w:line="276" w:lineRule="auto"/>
+              <w:jc w:val="left"/>
+              <w:rPr>
+                <w:color w:val="000000"/>
+                <w:shd w:fill="auto" w:val="clear"/>
+              </w:rPr>
+            </w:pPr>
+          </w:p>
+          <w:p>
+            <w:pPr>
+              <w:spacing w:after="0" w:line="276" w:lineRule="auto"/>
+              <w:jc w:val="left"/>
+              <w:rPr>
+                <w:color w:val="000000"/>
+                <w:shd w:fill="auto" w:val="clear"/>
+              </w:rPr>
+              <w:pStyle w:val="P68B1DB1-Normal3"/>
+            </w:pPr>
+            <w:r>
+              <w:t xml:space="preserve">Cada sesión es una mezcla de ejercicios, historietas, estrategias y una actividad divertida para probar en casa con tu niña, niño, adolescente o con tu familia.</w:t>
+            </w:r>
+          </w:p>
+          <w:p>
+            <w:pPr>
+              <w:spacing w:after="0" w:line="276" w:lineRule="auto"/>
+              <w:jc w:val="left"/>
+              <w:rPr>
+                <w:color w:val="000000"/>
+                <w:shd w:fill="auto" w:val="clear"/>
+              </w:rPr>
+              <w:pStyle w:val="P68B1DB1-Normal3"/>
+            </w:pPr>
+            <w:r>
+              <w:t xml:space="preserve">Recuerda, esto solo te tomará 5 minutos al día. ¿No es increíble?</w:t>
             </w:r>
           </w:p>
         </w:tc>
@@ -862,7 +862,7 @@
               <w:pStyle w:val="P68B1DB1-Normal3"/>
             </w:pPr>
             <w:r>
-              <w:t xml:space="preserve">If you are ever stuck or need help, type MENU or HELP at the end of your lessons to get more support. </w:t>
+              <w:t xml:space="preserve">Si alguna vez te atoras o necesitas apoyo, escribe MENÚ o AYUDA al final de las sesiones para obtener más ayuda. </w:t>
             </w:r>
           </w:p>
         </w:tc>
@@ -944,13 +944,13 @@
               <w:pStyle w:val="P68B1DB1-Normal3"/>
             </w:pPr>
             <w:r>
-              <w:t xml:space="preserve">When you type HELP anytime, you can get information about resources in your community to address family violence, sexual violence, mental health, or other emergencies. </w:t>
+              <w:t xml:space="preserve">En cualquier momento que teclees AYUDA, obtendrás información sobre recursos en tu comunidad para enfrentar la violencia familiar, la violencia sexual, la salud mental u otras emergencias. </w:t>
               <w:br w:type="textWrapping"/>
               <w:br w:type="textWrapping"/>
               <w:t xml:space="preserve">Tu información está segura aquí: No se compartirá nada sin tu permiso y no se venderá con fines de lucro. Los mensajes que envías están encriptados y resguardados en un servidor seguro. </w:t>
               <w:br w:type="textWrapping"/>
               <w:br w:type="textWrapping"/>
-              <w:t xml:space="preserve">Remember, anyone with access to your unlocked phone can view your messages. So, if you send sensitive information and are worried, delete the messages from your phone. </w:t>
+              <w:t xml:space="preserve">Recuerda que cualquier persona con acceso a tu teléfono desbloqueado puede ver tus mensajes. Por lo tanto, si envías información sensible y esto te preocupa, borra los mensajes directamente desde tu teléfono. </w:t>
             </w:r>
           </w:p>
         </w:tc>
@@ -1032,88 +1032,88 @@
               <w:pStyle w:val="P68B1DB1-Normal3"/>
             </w:pPr>
             <w:r>
-              <w:t xml:space="preserve">Being here shows how much you care about providing the best support for your child. </w:t>
-              <w:br w:type="textWrapping"/>
-              <w:br w:type="textWrapping"/>
-              <w:t xml:space="preserve">It is what you do with your child that will really make a difference. </w:t>
-              <w:br w:type="textWrapping"/>
-              <w:br w:type="textWrapping"/>
-              <w:t xml:space="preserve">Crianza con Conciencia Positiva will provide tips through lessons to help you with your relationship with your child. ¡Poner en práctica estos tips dependerá de ti!</w:t>
-            </w:r>
-          </w:p>
-          <w:p>
-            <w:pPr>
-              <w:spacing w:after="0" w:line="276" w:lineRule="auto"/>
-              <w:jc w:val="left"/>
-              <w:rPr>
-                <w:color w:val="000000"/>
-                <w:shd w:fill="auto" w:val="clear"/>
-              </w:rPr>
-            </w:pPr>
-          </w:p>
-          <w:p>
-            <w:pPr>
-              <w:spacing w:after="0" w:line="276" w:lineRule="auto"/>
-              <w:jc w:val="left"/>
-              <w:rPr>
-                <w:color w:val="000000"/>
-                <w:shd w:fill="auto" w:val="clear"/>
-              </w:rPr>
-              <w:pStyle w:val="P68B1DB1-Normal3"/>
-            </w:pPr>
-            <w:r>
-              <w:t xml:space="preserve">¡Muchas gracias por escuchar! You can access this video at any time via MENU. </w:t>
-            </w:r>
-          </w:p>
-          <w:p>
-            <w:pPr>
-              <w:spacing w:after="0" w:line="276" w:lineRule="auto"/>
-              <w:jc w:val="left"/>
-              <w:rPr>
-                <w:color w:val="000000"/>
-                <w:shd w:fill="auto" w:val="clear"/>
-              </w:rPr>
-            </w:pPr>
-          </w:p>
-          <w:p>
-            <w:pPr>
-              <w:spacing w:after="0" w:line="276" w:lineRule="auto"/>
-              <w:jc w:val="left"/>
-              <w:rPr>
-                <w:color w:val="000000"/>
-                <w:shd w:fill="auto" w:val="clear"/>
-              </w:rPr>
-              <w:pStyle w:val="P68B1DB1-Normal3"/>
-            </w:pPr>
-            <w:r>
-              <w:t xml:space="preserve">We hope you enjoy your ParentText journey and make the most out of it! </w:t>
-            </w:r>
-          </w:p>
-        </w:tc>
-        <w:tc>
-          <w:tcPr>
-            <w:shd w:fill="auto" w:val="clear"/>
-            <w:tcMar>
-              <w:top w:w="100.0" w:type="dxa"/>
-              <w:left w:w="100.0" w:type="dxa"/>
-              <w:bottom w:w="100.0" w:type="dxa"/>
-              <w:right w:w="100.0" w:type="dxa"/>
-            </w:tcMar>
-            <w:vAlign w:val="top"/>
-          </w:tcPr>
-          <w:p>
-            <w:pPr>
-              <w:widowControl w:val="0"/>
-              <w:spacing w:after="0" w:line="240" w:lineRule="auto"/>
-              <w:jc w:val="left"/>
-              <w:rPr>
-                <w:color w:val="000000"/>
-                <w:shd w:fill="auto" w:val="clear"/>
-              </w:rPr>
-              <w:pStyle w:val="P68B1DB1-Normal3"/>
-            </w:pPr>
-            <w:r>
-              <w:t xml:space="preserve">Welcome to Crianza con Conciencia+</w:t>
+              <w:t xml:space="preserve">Estar aquí demuestra lo mucho que te importa apoyar y darle lo mejor a tu niña o niño. </w:t>
+              <w:br w:type="textWrapping"/>
+              <w:br w:type="textWrapping"/>
+              <w:t xml:space="preserve">Lo que tú hagas con tu niña o niño es lo que realmente hará la diferencia. </w:t>
+              <w:br w:type="textWrapping"/>
+              <w:br w:type="textWrapping"/>
+              <w:t xml:space="preserve">Crianza con Conciencia Positiva te brindará estrategias a través de las sesiones para apoyarte en la relación con tu niña o niño. ¡Poner en práctica estos tips dependerá de ti!</w:t>
+            </w:r>
+          </w:p>
+          <w:p>
+            <w:pPr>
+              <w:spacing w:after="0" w:line="276" w:lineRule="auto"/>
+              <w:jc w:val="left"/>
+              <w:rPr>
+                <w:color w:val="000000"/>
+                <w:shd w:fill="auto" w:val="clear"/>
+              </w:rPr>
+            </w:pPr>
+          </w:p>
+          <w:p>
+            <w:pPr>
+              <w:spacing w:after="0" w:line="276" w:lineRule="auto"/>
+              <w:jc w:val="left"/>
+              <w:rPr>
+                <w:color w:val="000000"/>
+                <w:shd w:fill="auto" w:val="clear"/>
+              </w:rPr>
+              <w:pStyle w:val="P68B1DB1-Normal3"/>
+            </w:pPr>
+            <w:r>
+              <w:t xml:space="preserve">¡Muchas gracias por escuchar! Puedes ver este video, en cualquier momento, a través del Menú. </w:t>
+            </w:r>
+          </w:p>
+          <w:p>
+            <w:pPr>
+              <w:spacing w:after="0" w:line="276" w:lineRule="auto"/>
+              <w:jc w:val="left"/>
+              <w:rPr>
+                <w:color w:val="000000"/>
+                <w:shd w:fill="auto" w:val="clear"/>
+              </w:rPr>
+            </w:pPr>
+          </w:p>
+          <w:p>
+            <w:pPr>
+              <w:spacing w:after="0" w:line="276" w:lineRule="auto"/>
+              <w:jc w:val="left"/>
+              <w:rPr>
+                <w:color w:val="000000"/>
+                <w:shd w:fill="auto" w:val="clear"/>
+              </w:rPr>
+              <w:pStyle w:val="P68B1DB1-Normal3"/>
+            </w:pPr>
+            <w:r>
+              <w:t xml:space="preserve">¡Esperamos que disfrutes de este viaje con Crianza con Conciencia Positiva y que lo aproveches al máximo! </w:t>
+            </w:r>
+          </w:p>
+        </w:tc>
+        <w:tc>
+          <w:tcPr>
+            <w:shd w:fill="auto" w:val="clear"/>
+            <w:tcMar>
+              <w:top w:w="100.0" w:type="dxa"/>
+              <w:left w:w="100.0" w:type="dxa"/>
+              <w:bottom w:w="100.0" w:type="dxa"/>
+              <w:right w:w="100.0" w:type="dxa"/>
+            </w:tcMar>
+            <w:vAlign w:val="top"/>
+          </w:tcPr>
+          <w:p>
+            <w:pPr>
+              <w:widowControl w:val="0"/>
+              <w:spacing w:after="0" w:line="240" w:lineRule="auto"/>
+              <w:jc w:val="left"/>
+              <w:rPr>
+                <w:color w:val="000000"/>
+                <w:shd w:fill="auto" w:val="clear"/>
+              </w:rPr>
+              <w:pStyle w:val="P68B1DB1-Normal3"/>
+            </w:pPr>
+            <w:r>
+              <w:t xml:space="preserve">Te damos la Bienvenida a Crianza con Conciencia+</w:t>
             </w:r>
           </w:p>
         </w:tc>

</xml_diff>